<commit_message>
pilnveidoju programmu un aprakstu
</commit_message>
<xml_diff>
--- a/Datu bāzes projekta apraksts.docx
+++ b/Datu bāzes projekta apraksts.docx
@@ -66,17 +66,7 @@
           <w:sz w:val="28"/>
           <w:szCs w:val="28"/>
         </w:rPr>
-        <w:t>diagramm</w:t>
-      </w:r>
-      <w:r>
-        <w:rPr>
-          <w:rFonts w:asciiTheme="minorHAnsi" w:hAnsiTheme="minorHAnsi" w:cstheme="minorHAnsi"/>
-          <w:b/>
-          <w:color w:val="000000"/>
-          <w:sz w:val="28"/>
-          <w:szCs w:val="28"/>
-        </w:rPr>
-        <w:t>a</w:t>
+        <w:t>diagramma</w:t>
       </w:r>
     </w:p>
     <w:p>
@@ -114,7 +104,17 @@
           <w:sz w:val="28"/>
           <w:szCs w:val="28"/>
         </w:rPr>
-        <w:t>ER diagrammu datubāze</w:t>
+        <w:t>ER diagramm</w:t>
+      </w:r>
+      <w:r>
+        <w:rPr>
+          <w:rFonts w:asciiTheme="minorHAnsi" w:hAnsiTheme="minorHAnsi" w:cstheme="minorHAnsi"/>
+          <w:b/>
+          <w:color w:val="000000"/>
+          <w:sz w:val="28"/>
+          <w:szCs w:val="28"/>
+        </w:rPr>
+        <w:t>a</w:t>
       </w:r>
     </w:p>
     <w:p>
@@ -163,27 +163,7 @@
           <w:sz w:val="28"/>
           <w:szCs w:val="28"/>
         </w:rPr>
-        <w:t xml:space="preserve"> aprakst</w:t>
-      </w:r>
-      <w:r>
-        <w:rPr>
-          <w:rFonts w:asciiTheme="minorHAnsi" w:hAnsiTheme="minorHAnsi" w:cstheme="minorHAnsi"/>
-          <w:b/>
-          <w:color w:val="000000"/>
-          <w:sz w:val="28"/>
-          <w:szCs w:val="28"/>
-        </w:rPr>
-        <w:t>s</w:t>
-      </w:r>
-      <w:r>
-        <w:rPr>
-          <w:rFonts w:asciiTheme="minorHAnsi" w:hAnsiTheme="minorHAnsi" w:cstheme="minorHAnsi"/>
-          <w:b/>
-          <w:color w:val="000000"/>
-          <w:sz w:val="28"/>
-          <w:szCs w:val="28"/>
-        </w:rPr>
-        <w:t xml:space="preserve"> programmai (vārdiski aprakstīta programma)</w:t>
+        <w:t xml:space="preserve"> apraksts programmai </w:t>
       </w:r>
     </w:p>
     <w:p>
@@ -197,6 +177,95 @@
           <w:szCs w:val="28"/>
         </w:rPr>
       </w:pPr>
+      <w:r>
+        <w:rPr>
+          <w:rFonts w:asciiTheme="minorHAnsi" w:hAnsiTheme="minorHAnsi" w:cstheme="minorHAnsi"/>
+          <w:color w:val="000000"/>
+          <w:sz w:val="28"/>
+          <w:szCs w:val="28"/>
+        </w:rPr>
+        <w:t xml:space="preserve">Definējam mainīgos, </w:t>
+      </w:r>
+      <w:proofErr w:type="spellStart"/>
+      <w:r>
+        <w:rPr>
+          <w:rFonts w:asciiTheme="minorHAnsi" w:hAnsiTheme="minorHAnsi" w:cstheme="minorHAnsi"/>
+          <w:color w:val="000000"/>
+          <w:sz w:val="28"/>
+          <w:szCs w:val="28"/>
+        </w:rPr>
+        <w:t>int</w:t>
+      </w:r>
+      <w:proofErr w:type="spellEnd"/>
+      <w:r>
+        <w:rPr>
+          <w:rFonts w:asciiTheme="minorHAnsi" w:hAnsiTheme="minorHAnsi" w:cstheme="minorHAnsi"/>
+          <w:color w:val="000000"/>
+          <w:sz w:val="28"/>
+          <w:szCs w:val="28"/>
+        </w:rPr>
+        <w:t xml:space="preserve">, </w:t>
+      </w:r>
+      <w:proofErr w:type="spellStart"/>
+      <w:r>
+        <w:rPr>
+          <w:rFonts w:asciiTheme="minorHAnsi" w:hAnsiTheme="minorHAnsi" w:cstheme="minorHAnsi"/>
+          <w:color w:val="000000"/>
+          <w:sz w:val="28"/>
+          <w:szCs w:val="28"/>
+        </w:rPr>
+        <w:t>string</w:t>
+      </w:r>
+      <w:proofErr w:type="spellEnd"/>
+      <w:r>
+        <w:rPr>
+          <w:rFonts w:asciiTheme="minorHAnsi" w:hAnsiTheme="minorHAnsi" w:cstheme="minorHAnsi"/>
+          <w:color w:val="000000"/>
+          <w:sz w:val="28"/>
+          <w:szCs w:val="28"/>
+        </w:rPr>
+        <w:t xml:space="preserve">, </w:t>
+      </w:r>
+      <w:proofErr w:type="spellStart"/>
+      <w:r>
+        <w:rPr>
+          <w:rFonts w:asciiTheme="minorHAnsi" w:hAnsiTheme="minorHAnsi" w:cstheme="minorHAnsi"/>
+          <w:color w:val="000000"/>
+          <w:sz w:val="28"/>
+          <w:szCs w:val="28"/>
+        </w:rPr>
+        <w:t>nolasam</w:t>
+      </w:r>
+      <w:proofErr w:type="spellEnd"/>
+      <w:r>
+        <w:rPr>
+          <w:rFonts w:asciiTheme="minorHAnsi" w:hAnsiTheme="minorHAnsi" w:cstheme="minorHAnsi"/>
+          <w:color w:val="000000"/>
+          <w:sz w:val="28"/>
+          <w:szCs w:val="28"/>
+        </w:rPr>
+        <w:t xml:space="preserve"> datus no failiem un </w:t>
+      </w:r>
+      <w:proofErr w:type="spellStart"/>
+      <w:r>
+        <w:rPr>
+          <w:rFonts w:asciiTheme="minorHAnsi" w:hAnsiTheme="minorHAnsi" w:cstheme="minorHAnsi"/>
+          <w:color w:val="000000"/>
+          <w:sz w:val="28"/>
+          <w:szCs w:val="28"/>
+        </w:rPr>
+        <w:t>izmantojaam</w:t>
+      </w:r>
+      <w:proofErr w:type="spellEnd"/>
+      <w:r>
+        <w:rPr>
+          <w:rFonts w:asciiTheme="minorHAnsi" w:hAnsiTheme="minorHAnsi" w:cstheme="minorHAnsi"/>
+          <w:color w:val="000000"/>
+          <w:sz w:val="28"/>
+          <w:szCs w:val="28"/>
+        </w:rPr>
+        <w:t xml:space="preserve"> kodā.</w:t>
+      </w:r>
     </w:p>
     <w:p>
       <w:pPr>
@@ -221,19 +290,7 @@
           <w:sz w:val="28"/>
           <w:szCs w:val="28"/>
         </w:rPr>
-        <w:t>Programmas darbība</w:t>
-      </w:r>
-      <w:bookmarkStart w:id="0" w:name="_GoBack"/>
-      <w:bookmarkEnd w:id="0"/>
-      <w:r>
-        <w:rPr>
-          <w:rFonts w:asciiTheme="minorHAnsi" w:hAnsiTheme="minorHAnsi" w:cstheme="minorHAnsi"/>
-          <w:b/>
-          <w:color w:val="000000"/>
-          <w:sz w:val="28"/>
-          <w:szCs w:val="28"/>
-        </w:rPr>
-        <w:t>s principa un nepieciešamības apraksts</w:t>
+        <w:t>Programmas darbības principa un nepieciešamības apraksts</w:t>
       </w:r>
     </w:p>
     <w:p>
@@ -246,6 +303,24 @@
           <w:szCs w:val="28"/>
         </w:rPr>
       </w:pPr>
+      <w:r>
+        <w:rPr>
+          <w:rFonts w:asciiTheme="minorHAnsi" w:hAnsiTheme="minorHAnsi" w:cstheme="minorHAnsi"/>
+          <w:color w:val="000000"/>
+          <w:sz w:val="28"/>
+          <w:szCs w:val="28"/>
+        </w:rPr>
+        <w:t>Programma izveidota lai apkopotu datus par pircēju ieradumiem, lai varētu atrast visus čekus vienā vietā. Tas palīdz veikaliem sazināties ar pircējiem izmantojot viņu telefona numurus. Palīdz iegūt programmēšanas zināšanas datubāžu veidošanā</w:t>
+      </w:r>
+      <w:r>
+        <w:rPr>
+          <w:rFonts w:asciiTheme="minorHAnsi" w:hAnsiTheme="minorHAnsi" w:cstheme="minorHAnsi"/>
+          <w:color w:val="000000"/>
+          <w:sz w:val="28"/>
+          <w:szCs w:val="28"/>
+        </w:rPr>
+        <w:t>.</w:t>
+      </w:r>
     </w:p>
     <w:p>
       <w:pPr>
@@ -270,7 +345,7 @@
           <w:sz w:val="28"/>
           <w:szCs w:val="28"/>
         </w:rPr>
-        <w:t>Ievad datu un ierobežojumu apraksts</w:t>
+        <w:t xml:space="preserve"> datu un ierobežojumu apraksts</w:t>
       </w:r>
     </w:p>
     <w:p>
@@ -284,6 +359,37 @@
           <w:szCs w:val="28"/>
         </w:rPr>
       </w:pPr>
+      <w:r>
+        <w:rPr>
+          <w:rFonts w:asciiTheme="minorHAnsi" w:hAnsiTheme="minorHAnsi" w:cstheme="minorHAnsi"/>
+          <w:color w:val="000000"/>
+          <w:sz w:val="28"/>
+          <w:szCs w:val="28"/>
+        </w:rPr>
+        <w:t xml:space="preserve">Izvada </w:t>
+      </w:r>
+      <w:proofErr w:type="spellStart"/>
+      <w:r>
+        <w:rPr>
+          <w:rFonts w:asciiTheme="minorHAnsi" w:hAnsiTheme="minorHAnsi" w:cstheme="minorHAnsi"/>
+          <w:color w:val="000000"/>
+          <w:sz w:val="28"/>
+          <w:szCs w:val="28"/>
+        </w:rPr>
+        <w:t>random</w:t>
+      </w:r>
+      <w:proofErr w:type="spellEnd"/>
+      <w:r>
+        <w:rPr>
+          <w:rFonts w:asciiTheme="minorHAnsi" w:hAnsiTheme="minorHAnsi" w:cstheme="minorHAnsi"/>
+          <w:color w:val="000000"/>
+          <w:sz w:val="28"/>
+          <w:szCs w:val="28"/>
+        </w:rPr>
+        <w:t xml:space="preserve"> datus. </w:t>
+      </w:r>
+      <w:bookmarkStart w:id="0" w:name="_GoBack"/>
+      <w:bookmarkEnd w:id="0"/>
     </w:p>
     <w:p>
       <w:pPr>
@@ -314,14 +420,82 @@
     <w:p>
       <w:pPr>
         <w:pStyle w:val="Paraststmeklis"/>
-        <w:jc w:val="center"/>
-        <w:rPr>
-          <w:rFonts w:asciiTheme="minorHAnsi" w:hAnsiTheme="minorHAnsi" w:cstheme="minorHAnsi"/>
-          <w:color w:val="000000"/>
-          <w:sz w:val="28"/>
-          <w:szCs w:val="28"/>
-        </w:rPr>
-      </w:pPr>
+        <w:rPr>
+          <w:rFonts w:asciiTheme="minorHAnsi" w:hAnsiTheme="minorHAnsi" w:cstheme="minorHAnsi"/>
+          <w:color w:val="000000"/>
+          <w:sz w:val="28"/>
+          <w:szCs w:val="28"/>
+        </w:rPr>
+      </w:pPr>
+      <w:r>
+        <w:rPr>
+          <w:rFonts w:asciiTheme="minorHAnsi" w:hAnsiTheme="minorHAnsi" w:cstheme="minorHAnsi"/>
+          <w:color w:val="000000"/>
+          <w:sz w:val="28"/>
+          <w:szCs w:val="28"/>
+        </w:rPr>
+        <w:t xml:space="preserve">Datus nolasa no teksta failiem un izvada </w:t>
+      </w:r>
+      <w:proofErr w:type="spellStart"/>
+      <w:r>
+        <w:rPr>
+          <w:rFonts w:asciiTheme="minorHAnsi" w:hAnsiTheme="minorHAnsi" w:cstheme="minorHAnsi"/>
+          <w:color w:val="000000"/>
+          <w:sz w:val="28"/>
+          <w:szCs w:val="28"/>
+        </w:rPr>
+        <w:t>random</w:t>
+      </w:r>
+      <w:proofErr w:type="spellEnd"/>
+      <w:r>
+        <w:rPr>
+          <w:rFonts w:asciiTheme="minorHAnsi" w:hAnsiTheme="minorHAnsi" w:cstheme="minorHAnsi"/>
+          <w:color w:val="000000"/>
+          <w:sz w:val="28"/>
+          <w:szCs w:val="28"/>
+        </w:rPr>
+        <w:t xml:space="preserve"> secībā. Datubāzi aizpilda ar personas ID, vārdu, uzvārdu, vecumu, telefona </w:t>
+      </w:r>
+      <w:proofErr w:type="spellStart"/>
+      <w:r>
+        <w:rPr>
+          <w:rFonts w:asciiTheme="minorHAnsi" w:hAnsiTheme="minorHAnsi" w:cstheme="minorHAnsi"/>
+          <w:color w:val="000000"/>
+          <w:sz w:val="28"/>
+          <w:szCs w:val="28"/>
+        </w:rPr>
+        <w:t>nr</w:t>
+      </w:r>
+      <w:proofErr w:type="spellEnd"/>
+      <w:r>
+        <w:rPr>
+          <w:rFonts w:asciiTheme="minorHAnsi" w:hAnsiTheme="minorHAnsi" w:cstheme="minorHAnsi"/>
+          <w:color w:val="000000"/>
+          <w:sz w:val="28"/>
+          <w:szCs w:val="28"/>
+        </w:rPr>
+        <w:t xml:space="preserve">, čeka numuru un </w:t>
+      </w:r>
+      <w:proofErr w:type="spellStart"/>
+      <w:r>
+        <w:rPr>
+          <w:rFonts w:asciiTheme="minorHAnsi" w:hAnsiTheme="minorHAnsi" w:cstheme="minorHAnsi"/>
+          <w:color w:val="000000"/>
+          <w:sz w:val="28"/>
+          <w:szCs w:val="28"/>
+        </w:rPr>
+        <w:t>pruduktiem</w:t>
+      </w:r>
+      <w:proofErr w:type="spellEnd"/>
+      <w:r>
+        <w:rPr>
+          <w:rFonts w:asciiTheme="minorHAnsi" w:hAnsiTheme="minorHAnsi" w:cstheme="minorHAnsi"/>
+          <w:color w:val="000000"/>
+          <w:sz w:val="28"/>
+          <w:szCs w:val="28"/>
+        </w:rPr>
+        <w:t>.</w:t>
+      </w:r>
     </w:p>
     <w:p>
       <w:pPr>

</xml_diff>

<commit_message>
pievienoju acces un aprakstiju programmu
</commit_message>
<xml_diff>
--- a/Datu bāzes projekta apraksts.docx
+++ b/Datu bāzes projekta apraksts.docx
@@ -120,13 +120,66 @@
     <w:p>
       <w:pPr>
         <w:pStyle w:val="Paraststmeklis"/>
-        <w:rPr>
-          <w:rFonts w:asciiTheme="minorHAnsi" w:hAnsiTheme="minorHAnsi" w:cstheme="minorHAnsi"/>
-          <w:color w:val="000000"/>
-          <w:sz w:val="28"/>
-          <w:szCs w:val="28"/>
-        </w:rPr>
-      </w:pPr>
+        <w:ind w:left="720"/>
+        <w:rPr>
+          <w:rFonts w:asciiTheme="minorHAnsi" w:hAnsiTheme="minorHAnsi" w:cstheme="minorHAnsi"/>
+          <w:b/>
+          <w:color w:val="000000"/>
+          <w:sz w:val="28"/>
+          <w:szCs w:val="28"/>
+        </w:rPr>
+      </w:pPr>
+      <w:r>
+        <w:rPr>
+          <w:rFonts w:asciiTheme="minorHAnsi" w:hAnsiTheme="minorHAnsi" w:cstheme="minorHAnsi"/>
+          <w:b/>
+          <w:noProof/>
+          <w:color w:val="000000"/>
+          <w:sz w:val="28"/>
+          <w:szCs w:val="28"/>
+        </w:rPr>
+        <w:drawing>
+          <wp:inline distT="0" distB="0" distL="0" distR="0">
+            <wp:extent cx="5274310" cy="3516630"/>
+            <wp:effectExtent l="0" t="0" r="2540" b="7620"/>
+            <wp:docPr id="1" name="Attēls 1"/>
+            <wp:cNvGraphicFramePr>
+              <a:graphicFrameLocks xmlns:a="http://schemas.openxmlformats.org/drawingml/2006/main" noChangeAspect="1"/>
+            </wp:cNvGraphicFramePr>
+            <a:graphic xmlns:a="http://schemas.openxmlformats.org/drawingml/2006/main">
+              <a:graphicData uri="http://schemas.openxmlformats.org/drawingml/2006/picture">
+                <pic:pic xmlns:pic="http://schemas.openxmlformats.org/drawingml/2006/picture">
+                  <pic:nvPicPr>
+                    <pic:cNvPr id="1" name="MicrosoftTeams-image.png"/>
+                    <pic:cNvPicPr/>
+                  </pic:nvPicPr>
+                  <pic:blipFill>
+                    <a:blip r:embed="rId5" cstate="print">
+                      <a:extLst>
+                        <a:ext uri="{28A0092B-C50C-407E-A947-70E740481C1C}">
+                          <a14:useLocalDpi xmlns:a14="http://schemas.microsoft.com/office/drawing/2010/main" val="0"/>
+                        </a:ext>
+                      </a:extLst>
+                    </a:blip>
+                    <a:stretch>
+                      <a:fillRect/>
+                    </a:stretch>
+                  </pic:blipFill>
+                  <pic:spPr>
+                    <a:xfrm>
+                      <a:off x="0" y="0"/>
+                      <a:ext cx="5274310" cy="3516630"/>
+                    </a:xfrm>
+                    <a:prstGeom prst="rect">
+                      <a:avLst/>
+                    </a:prstGeom>
+                  </pic:spPr>
+                </pic:pic>
+              </a:graphicData>
+            </a:graphic>
+          </wp:inline>
+        </w:drawing>
+      </w:r>
     </w:p>
     <w:p>
       <w:pPr>
@@ -266,6 +319,17 @@
         </w:rPr>
         <w:t xml:space="preserve"> kodā.</w:t>
       </w:r>
+      <w:r>
+        <w:rPr>
+          <w:rFonts w:asciiTheme="minorHAnsi" w:hAnsiTheme="minorHAnsi" w:cstheme="minorHAnsi"/>
+          <w:color w:val="000000"/>
+          <w:sz w:val="28"/>
+          <w:szCs w:val="28"/>
+        </w:rPr>
+        <w:t xml:space="preserve"> </w:t>
+      </w:r>
+      <w:bookmarkStart w:id="0" w:name="_GoBack"/>
+      <w:bookmarkEnd w:id="0"/>
     </w:p>
     <w:p>
       <w:pPr>
@@ -321,6 +385,15 @@
         </w:rPr>
         <w:t>.</w:t>
       </w:r>
+      <w:r>
+        <w:rPr>
+          <w:rFonts w:asciiTheme="minorHAnsi" w:hAnsiTheme="minorHAnsi" w:cstheme="minorHAnsi"/>
+          <w:color w:val="000000"/>
+          <w:sz w:val="28"/>
+          <w:szCs w:val="28"/>
+        </w:rPr>
+        <w:t xml:space="preserve"> </w:t>
+      </w:r>
     </w:p>
     <w:p>
       <w:pPr>
@@ -366,7 +439,26 @@
           <w:sz w:val="28"/>
           <w:szCs w:val="28"/>
         </w:rPr>
-        <w:t xml:space="preserve">Izvada </w:t>
+        <w:lastRenderedPageBreak/>
+        <w:t>Programma i</w:t>
+      </w:r>
+      <w:r>
+        <w:rPr>
+          <w:rFonts w:asciiTheme="minorHAnsi" w:hAnsiTheme="minorHAnsi" w:cstheme="minorHAnsi"/>
+          <w:color w:val="000000"/>
+          <w:sz w:val="28"/>
+          <w:szCs w:val="28"/>
+        </w:rPr>
+        <w:t xml:space="preserve">zvada </w:t>
+      </w:r>
+      <w:r>
+        <w:rPr>
+          <w:rFonts w:asciiTheme="minorHAnsi" w:hAnsiTheme="minorHAnsi" w:cstheme="minorHAnsi"/>
+          <w:color w:val="000000"/>
+          <w:sz w:val="28"/>
+          <w:szCs w:val="28"/>
+        </w:rPr>
+        <w:t>“</w:t>
       </w:r>
       <w:proofErr w:type="spellStart"/>
       <w:r>
@@ -386,10 +478,156 @@
           <w:sz w:val="28"/>
           <w:szCs w:val="28"/>
         </w:rPr>
-        <w:t xml:space="preserve"> datus. </w:t>
-      </w:r>
-      <w:bookmarkStart w:id="0" w:name="_GoBack"/>
-      <w:bookmarkEnd w:id="0"/>
+        <w:t>”</w:t>
+      </w:r>
+      <w:r>
+        <w:rPr>
+          <w:rFonts w:asciiTheme="minorHAnsi" w:hAnsiTheme="minorHAnsi" w:cstheme="minorHAnsi"/>
+          <w:color w:val="000000"/>
+          <w:sz w:val="28"/>
+          <w:szCs w:val="28"/>
+        </w:rPr>
+        <w:t xml:space="preserve"> datus</w:t>
+      </w:r>
+      <w:r>
+        <w:rPr>
+          <w:rFonts w:asciiTheme="minorHAnsi" w:hAnsiTheme="minorHAnsi" w:cstheme="minorHAnsi"/>
+          <w:color w:val="000000"/>
+          <w:sz w:val="28"/>
+          <w:szCs w:val="28"/>
+        </w:rPr>
+        <w:t xml:space="preserve"> (</w:t>
+      </w:r>
+      <w:r>
+        <w:rPr>
+          <w:rFonts w:asciiTheme="minorHAnsi" w:hAnsiTheme="minorHAnsi" w:cstheme="minorHAnsi"/>
+          <w:color w:val="000000"/>
+          <w:sz w:val="28"/>
+          <w:szCs w:val="28"/>
+        </w:rPr>
+        <w:t>personas ID, vārd</w:t>
+      </w:r>
+      <w:r>
+        <w:rPr>
+          <w:rFonts w:asciiTheme="minorHAnsi" w:hAnsiTheme="minorHAnsi" w:cstheme="minorHAnsi"/>
+          <w:color w:val="000000"/>
+          <w:sz w:val="28"/>
+          <w:szCs w:val="28"/>
+        </w:rPr>
+        <w:t>s</w:t>
+      </w:r>
+      <w:r>
+        <w:rPr>
+          <w:rFonts w:asciiTheme="minorHAnsi" w:hAnsiTheme="minorHAnsi" w:cstheme="minorHAnsi"/>
+          <w:color w:val="000000"/>
+          <w:sz w:val="28"/>
+          <w:szCs w:val="28"/>
+        </w:rPr>
+        <w:t>, uzvārd</w:t>
+      </w:r>
+      <w:r>
+        <w:rPr>
+          <w:rFonts w:asciiTheme="minorHAnsi" w:hAnsiTheme="minorHAnsi" w:cstheme="minorHAnsi"/>
+          <w:color w:val="000000"/>
+          <w:sz w:val="28"/>
+          <w:szCs w:val="28"/>
+        </w:rPr>
+        <w:t>s</w:t>
+      </w:r>
+      <w:r>
+        <w:rPr>
+          <w:rFonts w:asciiTheme="minorHAnsi" w:hAnsiTheme="minorHAnsi" w:cstheme="minorHAnsi"/>
+          <w:color w:val="000000"/>
+          <w:sz w:val="28"/>
+          <w:szCs w:val="28"/>
+        </w:rPr>
+        <w:t>, vecum</w:t>
+      </w:r>
+      <w:r>
+        <w:rPr>
+          <w:rFonts w:asciiTheme="minorHAnsi" w:hAnsiTheme="minorHAnsi" w:cstheme="minorHAnsi"/>
+          <w:color w:val="000000"/>
+          <w:sz w:val="28"/>
+          <w:szCs w:val="28"/>
+        </w:rPr>
+        <w:t>s</w:t>
+      </w:r>
+      <w:r>
+        <w:rPr>
+          <w:rFonts w:asciiTheme="minorHAnsi" w:hAnsiTheme="minorHAnsi" w:cstheme="minorHAnsi"/>
+          <w:color w:val="000000"/>
+          <w:sz w:val="28"/>
+          <w:szCs w:val="28"/>
+        </w:rPr>
+        <w:t xml:space="preserve">, telefona </w:t>
+      </w:r>
+      <w:proofErr w:type="spellStart"/>
+      <w:r>
+        <w:rPr>
+          <w:rFonts w:asciiTheme="minorHAnsi" w:hAnsiTheme="minorHAnsi" w:cstheme="minorHAnsi"/>
+          <w:color w:val="000000"/>
+          <w:sz w:val="28"/>
+          <w:szCs w:val="28"/>
+        </w:rPr>
+        <w:t>nr</w:t>
+      </w:r>
+      <w:proofErr w:type="spellEnd"/>
+      <w:r>
+        <w:rPr>
+          <w:rFonts w:asciiTheme="minorHAnsi" w:hAnsiTheme="minorHAnsi" w:cstheme="minorHAnsi"/>
+          <w:color w:val="000000"/>
+          <w:sz w:val="28"/>
+          <w:szCs w:val="28"/>
+        </w:rPr>
+        <w:t>, čeka numur</w:t>
+      </w:r>
+      <w:r>
+        <w:rPr>
+          <w:rFonts w:asciiTheme="minorHAnsi" w:hAnsiTheme="minorHAnsi" w:cstheme="minorHAnsi"/>
+          <w:color w:val="000000"/>
+          <w:sz w:val="28"/>
+          <w:szCs w:val="28"/>
+        </w:rPr>
+        <w:t>s</w:t>
+      </w:r>
+      <w:r>
+        <w:rPr>
+          <w:rFonts w:asciiTheme="minorHAnsi" w:hAnsiTheme="minorHAnsi" w:cstheme="minorHAnsi"/>
+          <w:color w:val="000000"/>
+          <w:sz w:val="28"/>
+          <w:szCs w:val="28"/>
+        </w:rPr>
+        <w:t xml:space="preserve"> </w:t>
+      </w:r>
+      <w:proofErr w:type="spellStart"/>
+      <w:r>
+        <w:rPr>
+          <w:rFonts w:asciiTheme="minorHAnsi" w:hAnsiTheme="minorHAnsi" w:cstheme="minorHAnsi"/>
+          <w:color w:val="000000"/>
+          <w:sz w:val="28"/>
+          <w:szCs w:val="28"/>
+        </w:rPr>
+        <w:t>prudukti</w:t>
+      </w:r>
+      <w:proofErr w:type="spellEnd"/>
+      <w:r>
+        <w:rPr>
+          <w:rFonts w:asciiTheme="minorHAnsi" w:hAnsiTheme="minorHAnsi" w:cstheme="minorHAnsi"/>
+          <w:color w:val="000000"/>
+          <w:sz w:val="28"/>
+          <w:szCs w:val="28"/>
+        </w:rPr>
+        <w:t xml:space="preserve">). Tā kā šie dati ir </w:t>
+      </w:r>
+      <w:r>
+        <w:rPr>
+          <w:rFonts w:asciiTheme="minorHAnsi" w:hAnsiTheme="minorHAnsi" w:cstheme="minorHAnsi"/>
+          <w:color w:val="000000"/>
+          <w:sz w:val="28"/>
+          <w:szCs w:val="28"/>
+        </w:rPr>
+        <w:t>nejauši, tie nepalīdzēs iegūt noderīgu informāciju.</w:t>
+      </w:r>
     </w:p>
     <w:p>
       <w:pPr>
@@ -436,6 +674,15 @@
         </w:rPr>
         <w:t xml:space="preserve">Datus nolasa no teksta failiem un izvada </w:t>
       </w:r>
+      <w:r>
+        <w:rPr>
+          <w:rFonts w:asciiTheme="minorHAnsi" w:hAnsiTheme="minorHAnsi" w:cstheme="minorHAnsi"/>
+          <w:color w:val="000000"/>
+          <w:sz w:val="28"/>
+          <w:szCs w:val="28"/>
+        </w:rPr>
+        <w:t>“</w:t>
+      </w:r>
       <w:proofErr w:type="spellStart"/>
       <w:r>
         <w:rPr>
@@ -454,6 +701,15 @@
           <w:sz w:val="28"/>
           <w:szCs w:val="28"/>
         </w:rPr>
+        <w:t>”</w:t>
+      </w:r>
+      <w:r>
+        <w:rPr>
+          <w:rFonts w:asciiTheme="minorHAnsi" w:hAnsiTheme="minorHAnsi" w:cstheme="minorHAnsi"/>
+          <w:color w:val="000000"/>
+          <w:sz w:val="28"/>
+          <w:szCs w:val="28"/>
+        </w:rPr>
         <w:t xml:space="preserve"> secībā. Datubāzi aizpilda ar personas ID, vārdu, uzvārdu, vecumu, telefona </w:t>
       </w:r>
       <w:proofErr w:type="spellStart"/>
@@ -495,6 +751,60 @@
           <w:szCs w:val="28"/>
         </w:rPr>
         <w:t>.</w:t>
+      </w:r>
+      <w:r>
+        <w:rPr>
+          <w:rFonts w:asciiTheme="minorHAnsi" w:hAnsiTheme="minorHAnsi" w:cstheme="minorHAnsi"/>
+          <w:color w:val="000000"/>
+          <w:sz w:val="28"/>
+          <w:szCs w:val="28"/>
+        </w:rPr>
+        <w:t xml:space="preserve">  V</w:t>
+      </w:r>
+      <w:r>
+        <w:rPr>
+          <w:rFonts w:asciiTheme="minorHAnsi" w:hAnsiTheme="minorHAnsi" w:cstheme="minorHAnsi"/>
+          <w:color w:val="000000"/>
+          <w:sz w:val="28"/>
+          <w:szCs w:val="28"/>
+        </w:rPr>
+        <w:t>ārd</w:t>
+      </w:r>
+      <w:r>
+        <w:rPr>
+          <w:rFonts w:asciiTheme="minorHAnsi" w:hAnsiTheme="minorHAnsi" w:cstheme="minorHAnsi"/>
+          <w:color w:val="000000"/>
+          <w:sz w:val="28"/>
+          <w:szCs w:val="28"/>
+        </w:rPr>
+        <w:t>i</w:t>
+      </w:r>
+      <w:r>
+        <w:rPr>
+          <w:rFonts w:asciiTheme="minorHAnsi" w:hAnsiTheme="minorHAnsi" w:cstheme="minorHAnsi"/>
+          <w:color w:val="000000"/>
+          <w:sz w:val="28"/>
+          <w:szCs w:val="28"/>
+        </w:rPr>
+        <w:t>, uzvārd</w:t>
+      </w:r>
+      <w:r>
+        <w:rPr>
+          <w:rFonts w:asciiTheme="minorHAnsi" w:hAnsiTheme="minorHAnsi" w:cstheme="minorHAnsi"/>
+          <w:color w:val="000000"/>
+          <w:sz w:val="28"/>
+          <w:szCs w:val="28"/>
+        </w:rPr>
+        <w:t xml:space="preserve">i un produkti tiek </w:t>
+      </w:r>
+      <w:r>
+        <w:rPr>
+          <w:rFonts w:asciiTheme="minorHAnsi" w:hAnsiTheme="minorHAnsi" w:cstheme="minorHAnsi"/>
+          <w:color w:val="000000"/>
+          <w:sz w:val="28"/>
+          <w:szCs w:val="28"/>
+        </w:rPr>
+        <w:t xml:space="preserve">izrakstīti nejaušā secībā no iepriekš izveidotiem teksta dokumentiem. </w:t>
       </w:r>
     </w:p>
     <w:p>
@@ -1047,7 +1357,6 @@
     <w:name w:val="Normal (Web)"/>
     <w:basedOn w:val="Parasts"/>
     <w:uiPriority w:val="99"/>
-    <w:semiHidden/>
     <w:unhideWhenUsed/>
     <w:rsid w:val="005E7B5E"/>
     <w:pPr>

</xml_diff>